<commit_message>
changed some minor things
</commit_message>
<xml_diff>
--- a/challenge_4/Sprint_1/persona 1.docx
+++ b/challenge_4/Sprint_1/persona 1.docx
@@ -4,7 +4,25 @@
   <w:body>
     <w:p>
       <w:r>
-        <w:t>WHO are we empathizing with?</w:t>
+        <w:rPr>
+          <w:lang w:val="en-US"/>
+        </w:rPr>
+        <w:t>1.</w:t>
+      </w:r>
+      <w:r>
+        <w:t xml:space="preserve"> </w:t>
+      </w:r>
+      <w:r>
+        <w:t>W</w:t>
+      </w:r>
+      <w:r>
+        <w:rPr>
+          <w:lang w:val="en-US"/>
+        </w:rPr>
+        <w:t>ho</w:t>
+      </w:r>
+      <w:r>
+        <w:t xml:space="preserve"> are we empathizing with?</w:t>
       </w:r>
     </w:p>
     <w:p>
@@ -55,6 +73,12 @@
     </w:p>
     <w:p>
       <w:r>
+        <w:rPr>
+          <w:lang w:val="en-US"/>
+        </w:rPr>
+        <w:t xml:space="preserve">2. </w:t>
+      </w:r>
+      <w:r>
         <w:t>What do they need to DO?</w:t>
       </w:r>
     </w:p>
@@ -106,7 +130,7 @@
     </w:p>
     <w:p>
       <w:r>
-        <w:t>What do they THINK and FEEL?</w:t>
+        <w:t>What decision(s) do they need to make? How will we know they were successful?</w:t>
       </w:r>
     </w:p>
     <w:p>
@@ -118,12 +142,18 @@
         </w:numPr>
       </w:pPr>
       <w:r>
-        <w:t>Alex may experience frustration or anxiety due to the uncertainty of the ferry schedule. They think about the potential delays and how it may affect their punctuality. They also feel a sense of reliance on the ferry system and hope for smoother and more predictable commuting experiences.</w:t>
-      </w:r>
-    </w:p>
-    <w:p>
-      <w:r>
-        <w:t>What decision(s) do they need to make? How will we know they were successful?</w:t>
+        <w:t>Alex needs to make decisions about managing their time effectively, exploring alternative transportation options, and adapting their plans when faced with inconsistent ferry times. Success will be evident when Alex arrives at work on time and feels more in control of their commuting experience.</w:t>
+      </w:r>
+    </w:p>
+    <w:p>
+      <w:r>
+        <w:rPr>
+          <w:lang w:val="de-DE"/>
+        </w:rPr>
+        <w:t xml:space="preserve">3. </w:t>
+      </w:r>
+      <w:r>
+        <w:t>What do they SEE?</w:t>
       </w:r>
     </w:p>
     <w:p>
@@ -135,22 +165,18 @@
         </w:numPr>
       </w:pPr>
       <w:r>
-        <w:t>Alex needs to make decisions about managing their time effectively, exploring alternative transportation options, and adapting their plans when faced with inconsistent ferry times. Success will be evident when Alex arrives at work on time and feels more in control of their commuting experience.</w:t>
-      </w:r>
-    </w:p>
-    <w:p>
-      <w:r>
-        <w:t>PAINS GAINS</w:t>
-      </w:r>
-    </w:p>
-    <w:p>
-      <w:r>
-        <w:t>What are their fears, What are their wants,</w:t>
-      </w:r>
-    </w:p>
-    <w:p>
-      <w:r>
-        <w:t>frustrations, and anxieties? needs, hopes, and dreams?</w:t>
+        <w:t>They notice the impact of inconsistent departure times on fellow passengers. They may also witness the ferry staff managing the boarding process and handling any schedule changes.</w:t>
+      </w:r>
+    </w:p>
+    <w:p>
+      <w:r>
+        <w:rPr>
+          <w:lang w:val="de-DE"/>
+        </w:rPr>
+        <w:t xml:space="preserve">4. </w:t>
+      </w:r>
+      <w:r>
+        <w:t>What do they SAY?</w:t>
       </w:r>
     </w:p>
     <w:p>
@@ -162,7 +188,108 @@
         </w:numPr>
       </w:pPr>
       <w:r>
-        <w:t>Fear of being late for work - Reliable and consistent ferry schedule</w:t>
+        <w:t>Alex may express their frustrations about the inconsistent ferry times and share their experiences with friends, colleagues, or family members. They may discuss</w:t>
+      </w:r>
+    </w:p>
+    <w:p>
+      <w:r>
+        <w:rPr>
+          <w:lang w:val="de-DE"/>
+        </w:rPr>
+        <w:t xml:space="preserve">5. </w:t>
+      </w:r>
+      <w:r>
+        <w:t>What do they DO?</w:t>
+      </w:r>
+    </w:p>
+    <w:p>
+      <w:pPr>
+        <w:pStyle w:val="ListParagraph"/>
+        <w:numPr>
+          <w:ilvl w:val="0"/>
+          <w:numId w:val="6"/>
+        </w:numPr>
+      </w:pPr>
+      <w:r>
+        <w:t>Alex monitors the ferry updates regularly, planning their commute based on the latest schedule information. They may arrive at the ferry terminal ahead of time to ensure they don't miss the departure. They also explore backup options, such as using public transportation or carpooling, in case the ferry is unavailable or delayed.</w:t>
+      </w:r>
+    </w:p>
+    <w:p>
+      <w:pPr>
+        <w:pStyle w:val="ListParagraph"/>
+        <w:numPr>
+          <w:ilvl w:val="0"/>
+          <w:numId w:val="6"/>
+        </w:numPr>
+      </w:pPr>
+      <w:r>
+        <w:t>alternative commuting options and seek advice or suggestions from others who have faced similar transportation challenges.</w:t>
+      </w:r>
+    </w:p>
+    <w:p>
+      <w:r>
+        <w:rPr>
+          <w:lang w:val="de-DE"/>
+        </w:rPr>
+        <w:t xml:space="preserve">6. </w:t>
+      </w:r>
+      <w:r>
+        <w:t>What do they HEAR?</w:t>
+      </w:r>
+    </w:p>
+    <w:p>
+      <w:pPr>
+        <w:pStyle w:val="ListParagraph"/>
+        <w:numPr>
+          <w:ilvl w:val="0"/>
+          <w:numId w:val="6"/>
+        </w:numPr>
+      </w:pPr>
+      <w:r>
+        <w:t xml:space="preserve">Alex hears announcements and updates from the ferry authorities regarding any changes in the schedule. They may also hear fellow commuters discussing the ferry's reliability and potential disruptions. Additionally, they listen to advice and </w:t>
+      </w:r>
+      <w:r>
+        <w:lastRenderedPageBreak/>
+        <w:t>recommendations from friends or colleagues who have experienced similar commuting challenges.</w:t>
+      </w:r>
+    </w:p>
+    <w:p/>
+    <w:p>
+      <w:r>
+        <w:rPr>
+          <w:lang w:val="en-US"/>
+        </w:rPr>
+        <w:t>7.</w:t>
+      </w:r>
+      <w:r>
+        <w:t>What do they THINK and FEEL?</w:t>
+      </w:r>
+    </w:p>
+    <w:p>
+      <w:pPr>
+        <w:pStyle w:val="ListParagraph"/>
+        <w:numPr>
+          <w:ilvl w:val="0"/>
+          <w:numId w:val="6"/>
+        </w:numPr>
+      </w:pPr>
+      <w:r>
+        <w:t>Alex may experience frustration or anxiety due to the uncertainty of the ferry schedule. They think about the potential delays and how it may affect their punctuality. They also feel a sense of reliance on the ferry system and hope for smoother and more predictable commuting experiences.</w:t>
+      </w:r>
+    </w:p>
+    <w:p>
+      <w:r>
+        <w:t>PAINS GAINS</w:t>
+      </w:r>
+    </w:p>
+    <w:p>
+      <w:r>
+        <w:t>What are their fears, What are their wants,</w:t>
+      </w:r>
+    </w:p>
+    <w:p>
+      <w:r>
+        <w:t>frustrations, and anxieties? needs, hopes, and dreams?</w:t>
       </w:r>
     </w:p>
     <w:p>
@@ -174,7 +301,7 @@
         </w:numPr>
       </w:pPr>
       <w:r>
-        <w:t>Frustration with delays and changes - Smooth and hassle-free commuting experience</w:t>
+        <w:t>Fear of being late for work - Reliable and consistent ferry schedule</w:t>
       </w:r>
     </w:p>
     <w:p>
@@ -186,7 +313,7 @@
         </w:numPr>
       </w:pPr>
       <w:r>
-        <w:t>Anxiety about finding alternative routes - Efficient and comfortable transportation</w:t>
+        <w:t>Frustration with delays and changes - Smooth and hassle-free commuting experience</w:t>
       </w:r>
     </w:p>
     <w:p>
@@ -198,12 +325,7 @@
         </w:numPr>
       </w:pPr>
       <w:r>
-        <w:t>Concerns about missing important meetings - More control over their commuting routine</w:t>
-      </w:r>
-    </w:p>
-    <w:p>
-      <w:r>
-        <w:t>What do they HEAR?</w:t>
+        <w:t>Anxiety about finding alternative routes - Efficient and comfortable transportation</w:t>
       </w:r>
     </w:p>
     <w:p>
@@ -211,68 +333,14 @@
         <w:pStyle w:val="ListParagraph"/>
         <w:numPr>
           <w:ilvl w:val="0"/>
-          <w:numId w:val="6"/>
+          <w:numId w:val="5"/>
         </w:numPr>
       </w:pPr>
       <w:r>
-        <w:t xml:space="preserve">Alex hears announcements and updates from the ferry authorities regarding any changes in the schedule. They may also hear fellow commuters discussing the ferry's reliability and potential disruptions. Additionally, they listen to advice and </w:t>
-      </w:r>
-      <w:r>
-        <w:lastRenderedPageBreak/>
-        <w:t>recommendations from friends or colleagues who have experienced similar commuting challenges.</w:t>
-      </w:r>
-    </w:p>
-    <w:p>
-      <w:r>
-        <w:t>What do they DO?</w:t>
-      </w:r>
-    </w:p>
-    <w:p>
-      <w:pPr>
-        <w:pStyle w:val="ListParagraph"/>
-        <w:numPr>
-          <w:ilvl w:val="0"/>
-          <w:numId w:val="6"/>
-        </w:numPr>
-      </w:pPr>
-      <w:r>
-        <w:t>Alex monitors the ferry updates regularly, planning their commute based on the latest schedule information. They may arrive at the ferry terminal ahead of time to ensure they don't miss the departure. They also explore backup options, such as using public transportation or carpooling, in case the ferry is unavailable or delayed.</w:t>
-      </w:r>
-    </w:p>
-    <w:p>
-      <w:r>
-        <w:t>What do they SEE?</w:t>
-      </w:r>
-    </w:p>
-    <w:p>
-      <w:pPr>
-        <w:pStyle w:val="ListParagraph"/>
-        <w:numPr>
-          <w:ilvl w:val="0"/>
-          <w:numId w:val="6"/>
-        </w:numPr>
-      </w:pPr>
-      <w:r>
-        <w:t>Alex sees the ferry timetable displayed at the terminal and observes other commuters waiting for the ferry. They notice the impact of inconsistent departure times on fellow passengers. They may also witness the ferry staff managing the boarding process and handling any schedule changes.</w:t>
-      </w:r>
-    </w:p>
-    <w:p>
-      <w:r>
-        <w:t>What do they SAY?</w:t>
-      </w:r>
-    </w:p>
-    <w:p>
-      <w:pPr>
-        <w:pStyle w:val="ListParagraph"/>
-        <w:numPr>
-          <w:ilvl w:val="0"/>
-          <w:numId w:val="6"/>
-        </w:numPr>
-      </w:pPr>
-      <w:r>
-        <w:t>Alex may express their frustrations about the inconsistent ferry times and share their experiences with friends, colleagues, or family members. They may discuss alternative commuting options and seek advice or suggestions from others who have faced similar transportation challenges.</w:t>
-      </w:r>
-    </w:p>
+        <w:t>Concerns about missing important meetings - More control over their commuting routine</w:t>
+      </w:r>
+    </w:p>
+    <w:p/>
     <w:sectPr>
       <w:pgSz w:w="11906" w:h="16838"/>
       <w:pgMar w:top="1440" w:right="1440" w:bottom="1440" w:left="1440" w:header="708" w:footer="708" w:gutter="0"/>
@@ -399,6 +467,95 @@
     </w:lvl>
   </w:abstractNum>
   <w:abstractNum w:abstractNumId="1" w15:restartNumberingAfterBreak="0">
+    <w:nsid w:val="1A2F39A2"/>
+    <w:multiLevelType w:val="hybridMultilevel"/>
+    <w:tmpl w:val="D8EA20EA"/>
+    <w:lvl w:ilvl="0" w:tplc="0809000F">
+      <w:start w:val="4"/>
+      <w:numFmt w:val="decimal"/>
+      <w:lvlText w:val="%1."/>
+      <w:lvlJc w:val="left"/>
+      <w:pPr>
+        <w:ind w:left="720" w:hanging="360"/>
+      </w:pPr>
+      <w:rPr>
+        <w:rFonts w:hint="default"/>
+      </w:rPr>
+    </w:lvl>
+    <w:lvl w:ilvl="1" w:tplc="08090019" w:tentative="1">
+      <w:start w:val="1"/>
+      <w:numFmt w:val="lowerLetter"/>
+      <w:lvlText w:val="%2."/>
+      <w:lvlJc w:val="left"/>
+      <w:pPr>
+        <w:ind w:left="1440" w:hanging="360"/>
+      </w:pPr>
+    </w:lvl>
+    <w:lvl w:ilvl="2" w:tplc="0809001B" w:tentative="1">
+      <w:start w:val="1"/>
+      <w:numFmt w:val="lowerRoman"/>
+      <w:lvlText w:val="%3."/>
+      <w:lvlJc w:val="right"/>
+      <w:pPr>
+        <w:ind w:left="2160" w:hanging="180"/>
+      </w:pPr>
+    </w:lvl>
+    <w:lvl w:ilvl="3" w:tplc="0809000F" w:tentative="1">
+      <w:start w:val="1"/>
+      <w:numFmt w:val="decimal"/>
+      <w:lvlText w:val="%4."/>
+      <w:lvlJc w:val="left"/>
+      <w:pPr>
+        <w:ind w:left="2880" w:hanging="360"/>
+      </w:pPr>
+    </w:lvl>
+    <w:lvl w:ilvl="4" w:tplc="08090019" w:tentative="1">
+      <w:start w:val="1"/>
+      <w:numFmt w:val="lowerLetter"/>
+      <w:lvlText w:val="%5."/>
+      <w:lvlJc w:val="left"/>
+      <w:pPr>
+        <w:ind w:left="3600" w:hanging="360"/>
+      </w:pPr>
+    </w:lvl>
+    <w:lvl w:ilvl="5" w:tplc="0809001B" w:tentative="1">
+      <w:start w:val="1"/>
+      <w:numFmt w:val="lowerRoman"/>
+      <w:lvlText w:val="%6."/>
+      <w:lvlJc w:val="right"/>
+      <w:pPr>
+        <w:ind w:left="4320" w:hanging="180"/>
+      </w:pPr>
+    </w:lvl>
+    <w:lvl w:ilvl="6" w:tplc="0809000F" w:tentative="1">
+      <w:start w:val="1"/>
+      <w:numFmt w:val="decimal"/>
+      <w:lvlText w:val="%7."/>
+      <w:lvlJc w:val="left"/>
+      <w:pPr>
+        <w:ind w:left="5040" w:hanging="360"/>
+      </w:pPr>
+    </w:lvl>
+    <w:lvl w:ilvl="7" w:tplc="08090019" w:tentative="1">
+      <w:start w:val="1"/>
+      <w:numFmt w:val="lowerLetter"/>
+      <w:lvlText w:val="%8."/>
+      <w:lvlJc w:val="left"/>
+      <w:pPr>
+        <w:ind w:left="5760" w:hanging="360"/>
+      </w:pPr>
+    </w:lvl>
+    <w:lvl w:ilvl="8" w:tplc="0809001B" w:tentative="1">
+      <w:start w:val="1"/>
+      <w:numFmt w:val="lowerRoman"/>
+      <w:lvlText w:val="%9."/>
+      <w:lvlJc w:val="right"/>
+      <w:pPr>
+        <w:ind w:left="6480" w:hanging="180"/>
+      </w:pPr>
+    </w:lvl>
+  </w:abstractNum>
+  <w:abstractNum w:abstractNumId="2" w15:restartNumberingAfterBreak="0">
     <w:nsid w:val="1AA96D22"/>
     <w:multiLevelType w:val="hybridMultilevel"/>
     <w:tmpl w:val="25EAE0D2"/>
@@ -511,7 +668,7 @@
       </w:rPr>
     </w:lvl>
   </w:abstractNum>
-  <w:abstractNum w:abstractNumId="2" w15:restartNumberingAfterBreak="0">
+  <w:abstractNum w:abstractNumId="3" w15:restartNumberingAfterBreak="0">
     <w:nsid w:val="1E2B0FCC"/>
     <w:multiLevelType w:val="hybridMultilevel"/>
     <w:tmpl w:val="724425BE"/>
@@ -624,7 +781,7 @@
       </w:rPr>
     </w:lvl>
   </w:abstractNum>
-  <w:abstractNum w:abstractNumId="3" w15:restartNumberingAfterBreak="0">
+  <w:abstractNum w:abstractNumId="4" w15:restartNumberingAfterBreak="0">
     <w:nsid w:val="2811428C"/>
     <w:multiLevelType w:val="hybridMultilevel"/>
     <w:tmpl w:val="576680EE"/>
@@ -737,7 +894,96 @@
       </w:rPr>
     </w:lvl>
   </w:abstractNum>
-  <w:abstractNum w:abstractNumId="4" w15:restartNumberingAfterBreak="0">
+  <w:abstractNum w:abstractNumId="5" w15:restartNumberingAfterBreak="0">
+    <w:nsid w:val="2EF369ED"/>
+    <w:multiLevelType w:val="hybridMultilevel"/>
+    <w:tmpl w:val="236C27C0"/>
+    <w:lvl w:ilvl="0" w:tplc="0809000F">
+      <w:start w:val="4"/>
+      <w:numFmt w:val="decimal"/>
+      <w:lvlText w:val="%1."/>
+      <w:lvlJc w:val="left"/>
+      <w:pPr>
+        <w:ind w:left="720" w:hanging="360"/>
+      </w:pPr>
+      <w:rPr>
+        <w:rFonts w:hint="default"/>
+      </w:rPr>
+    </w:lvl>
+    <w:lvl w:ilvl="1" w:tplc="08090019" w:tentative="1">
+      <w:start w:val="1"/>
+      <w:numFmt w:val="lowerLetter"/>
+      <w:lvlText w:val="%2."/>
+      <w:lvlJc w:val="left"/>
+      <w:pPr>
+        <w:ind w:left="1440" w:hanging="360"/>
+      </w:pPr>
+    </w:lvl>
+    <w:lvl w:ilvl="2" w:tplc="0809001B" w:tentative="1">
+      <w:start w:val="1"/>
+      <w:numFmt w:val="lowerRoman"/>
+      <w:lvlText w:val="%3."/>
+      <w:lvlJc w:val="right"/>
+      <w:pPr>
+        <w:ind w:left="2160" w:hanging="180"/>
+      </w:pPr>
+    </w:lvl>
+    <w:lvl w:ilvl="3" w:tplc="0809000F" w:tentative="1">
+      <w:start w:val="1"/>
+      <w:numFmt w:val="decimal"/>
+      <w:lvlText w:val="%4."/>
+      <w:lvlJc w:val="left"/>
+      <w:pPr>
+        <w:ind w:left="2880" w:hanging="360"/>
+      </w:pPr>
+    </w:lvl>
+    <w:lvl w:ilvl="4" w:tplc="08090019" w:tentative="1">
+      <w:start w:val="1"/>
+      <w:numFmt w:val="lowerLetter"/>
+      <w:lvlText w:val="%5."/>
+      <w:lvlJc w:val="left"/>
+      <w:pPr>
+        <w:ind w:left="3600" w:hanging="360"/>
+      </w:pPr>
+    </w:lvl>
+    <w:lvl w:ilvl="5" w:tplc="0809001B" w:tentative="1">
+      <w:start w:val="1"/>
+      <w:numFmt w:val="lowerRoman"/>
+      <w:lvlText w:val="%6."/>
+      <w:lvlJc w:val="right"/>
+      <w:pPr>
+        <w:ind w:left="4320" w:hanging="180"/>
+      </w:pPr>
+    </w:lvl>
+    <w:lvl w:ilvl="6" w:tplc="0809000F" w:tentative="1">
+      <w:start w:val="1"/>
+      <w:numFmt w:val="decimal"/>
+      <w:lvlText w:val="%7."/>
+      <w:lvlJc w:val="left"/>
+      <w:pPr>
+        <w:ind w:left="5040" w:hanging="360"/>
+      </w:pPr>
+    </w:lvl>
+    <w:lvl w:ilvl="7" w:tplc="08090019" w:tentative="1">
+      <w:start w:val="1"/>
+      <w:numFmt w:val="lowerLetter"/>
+      <w:lvlText w:val="%8."/>
+      <w:lvlJc w:val="left"/>
+      <w:pPr>
+        <w:ind w:left="5760" w:hanging="360"/>
+      </w:pPr>
+    </w:lvl>
+    <w:lvl w:ilvl="8" w:tplc="0809001B" w:tentative="1">
+      <w:start w:val="1"/>
+      <w:numFmt w:val="lowerRoman"/>
+      <w:lvlText w:val="%9."/>
+      <w:lvlJc w:val="right"/>
+      <w:pPr>
+        <w:ind w:left="6480" w:hanging="180"/>
+      </w:pPr>
+    </w:lvl>
+  </w:abstractNum>
+  <w:abstractNum w:abstractNumId="6" w15:restartNumberingAfterBreak="0">
     <w:nsid w:val="358F6C21"/>
     <w:multiLevelType w:val="hybridMultilevel"/>
     <w:tmpl w:val="6CA67B18"/>
@@ -850,7 +1096,274 @@
       </w:rPr>
     </w:lvl>
   </w:abstractNum>
-  <w:abstractNum w:abstractNumId="5" w15:restartNumberingAfterBreak="0">
+  <w:abstractNum w:abstractNumId="7" w15:restartNumberingAfterBreak="0">
+    <w:nsid w:val="39B647A9"/>
+    <w:multiLevelType w:val="hybridMultilevel"/>
+    <w:tmpl w:val="D9ECB2DE"/>
+    <w:lvl w:ilvl="0" w:tplc="0809000F">
+      <w:start w:val="1"/>
+      <w:numFmt w:val="decimal"/>
+      <w:lvlText w:val="%1."/>
+      <w:lvlJc w:val="left"/>
+      <w:pPr>
+        <w:ind w:left="720" w:hanging="360"/>
+      </w:pPr>
+      <w:rPr>
+        <w:rFonts w:hint="default"/>
+      </w:rPr>
+    </w:lvl>
+    <w:lvl w:ilvl="1" w:tplc="08090019" w:tentative="1">
+      <w:start w:val="1"/>
+      <w:numFmt w:val="lowerLetter"/>
+      <w:lvlText w:val="%2."/>
+      <w:lvlJc w:val="left"/>
+      <w:pPr>
+        <w:ind w:left="1440" w:hanging="360"/>
+      </w:pPr>
+    </w:lvl>
+    <w:lvl w:ilvl="2" w:tplc="0809001B" w:tentative="1">
+      <w:start w:val="1"/>
+      <w:numFmt w:val="lowerRoman"/>
+      <w:lvlText w:val="%3."/>
+      <w:lvlJc w:val="right"/>
+      <w:pPr>
+        <w:ind w:left="2160" w:hanging="180"/>
+      </w:pPr>
+    </w:lvl>
+    <w:lvl w:ilvl="3" w:tplc="0809000F" w:tentative="1">
+      <w:start w:val="1"/>
+      <w:numFmt w:val="decimal"/>
+      <w:lvlText w:val="%4."/>
+      <w:lvlJc w:val="left"/>
+      <w:pPr>
+        <w:ind w:left="2880" w:hanging="360"/>
+      </w:pPr>
+    </w:lvl>
+    <w:lvl w:ilvl="4" w:tplc="08090019" w:tentative="1">
+      <w:start w:val="1"/>
+      <w:numFmt w:val="lowerLetter"/>
+      <w:lvlText w:val="%5."/>
+      <w:lvlJc w:val="left"/>
+      <w:pPr>
+        <w:ind w:left="3600" w:hanging="360"/>
+      </w:pPr>
+    </w:lvl>
+    <w:lvl w:ilvl="5" w:tplc="0809001B" w:tentative="1">
+      <w:start w:val="1"/>
+      <w:numFmt w:val="lowerRoman"/>
+      <w:lvlText w:val="%6."/>
+      <w:lvlJc w:val="right"/>
+      <w:pPr>
+        <w:ind w:left="4320" w:hanging="180"/>
+      </w:pPr>
+    </w:lvl>
+    <w:lvl w:ilvl="6" w:tplc="0809000F" w:tentative="1">
+      <w:start w:val="1"/>
+      <w:numFmt w:val="decimal"/>
+      <w:lvlText w:val="%7."/>
+      <w:lvlJc w:val="left"/>
+      <w:pPr>
+        <w:ind w:left="5040" w:hanging="360"/>
+      </w:pPr>
+    </w:lvl>
+    <w:lvl w:ilvl="7" w:tplc="08090019" w:tentative="1">
+      <w:start w:val="1"/>
+      <w:numFmt w:val="lowerLetter"/>
+      <w:lvlText w:val="%8."/>
+      <w:lvlJc w:val="left"/>
+      <w:pPr>
+        <w:ind w:left="5760" w:hanging="360"/>
+      </w:pPr>
+    </w:lvl>
+    <w:lvl w:ilvl="8" w:tplc="0809001B" w:tentative="1">
+      <w:start w:val="1"/>
+      <w:numFmt w:val="lowerRoman"/>
+      <w:lvlText w:val="%9."/>
+      <w:lvlJc w:val="right"/>
+      <w:pPr>
+        <w:ind w:left="6480" w:hanging="180"/>
+      </w:pPr>
+    </w:lvl>
+  </w:abstractNum>
+  <w:abstractNum w:abstractNumId="8" w15:restartNumberingAfterBreak="0">
+    <w:nsid w:val="412E4A52"/>
+    <w:multiLevelType w:val="hybridMultilevel"/>
+    <w:tmpl w:val="9654974A"/>
+    <w:lvl w:ilvl="0" w:tplc="0809000F">
+      <w:start w:val="1"/>
+      <w:numFmt w:val="decimal"/>
+      <w:lvlText w:val="%1."/>
+      <w:lvlJc w:val="left"/>
+      <w:pPr>
+        <w:ind w:left="720" w:hanging="360"/>
+      </w:pPr>
+      <w:rPr>
+        <w:rFonts w:hint="default"/>
+      </w:rPr>
+    </w:lvl>
+    <w:lvl w:ilvl="1" w:tplc="08090019" w:tentative="1">
+      <w:start w:val="1"/>
+      <w:numFmt w:val="lowerLetter"/>
+      <w:lvlText w:val="%2."/>
+      <w:lvlJc w:val="left"/>
+      <w:pPr>
+        <w:ind w:left="1440" w:hanging="360"/>
+      </w:pPr>
+    </w:lvl>
+    <w:lvl w:ilvl="2" w:tplc="0809001B" w:tentative="1">
+      <w:start w:val="1"/>
+      <w:numFmt w:val="lowerRoman"/>
+      <w:lvlText w:val="%3."/>
+      <w:lvlJc w:val="right"/>
+      <w:pPr>
+        <w:ind w:left="2160" w:hanging="180"/>
+      </w:pPr>
+    </w:lvl>
+    <w:lvl w:ilvl="3" w:tplc="0809000F" w:tentative="1">
+      <w:start w:val="1"/>
+      <w:numFmt w:val="decimal"/>
+      <w:lvlText w:val="%4."/>
+      <w:lvlJc w:val="left"/>
+      <w:pPr>
+        <w:ind w:left="2880" w:hanging="360"/>
+      </w:pPr>
+    </w:lvl>
+    <w:lvl w:ilvl="4" w:tplc="08090019" w:tentative="1">
+      <w:start w:val="1"/>
+      <w:numFmt w:val="lowerLetter"/>
+      <w:lvlText w:val="%5."/>
+      <w:lvlJc w:val="left"/>
+      <w:pPr>
+        <w:ind w:left="3600" w:hanging="360"/>
+      </w:pPr>
+    </w:lvl>
+    <w:lvl w:ilvl="5" w:tplc="0809001B" w:tentative="1">
+      <w:start w:val="1"/>
+      <w:numFmt w:val="lowerRoman"/>
+      <w:lvlText w:val="%6."/>
+      <w:lvlJc w:val="right"/>
+      <w:pPr>
+        <w:ind w:left="4320" w:hanging="180"/>
+      </w:pPr>
+    </w:lvl>
+    <w:lvl w:ilvl="6" w:tplc="0809000F" w:tentative="1">
+      <w:start w:val="1"/>
+      <w:numFmt w:val="decimal"/>
+      <w:lvlText w:val="%7."/>
+      <w:lvlJc w:val="left"/>
+      <w:pPr>
+        <w:ind w:left="5040" w:hanging="360"/>
+      </w:pPr>
+    </w:lvl>
+    <w:lvl w:ilvl="7" w:tplc="08090019" w:tentative="1">
+      <w:start w:val="1"/>
+      <w:numFmt w:val="lowerLetter"/>
+      <w:lvlText w:val="%8."/>
+      <w:lvlJc w:val="left"/>
+      <w:pPr>
+        <w:ind w:left="5760" w:hanging="360"/>
+      </w:pPr>
+    </w:lvl>
+    <w:lvl w:ilvl="8" w:tplc="0809001B" w:tentative="1">
+      <w:start w:val="1"/>
+      <w:numFmt w:val="lowerRoman"/>
+      <w:lvlText w:val="%9."/>
+      <w:lvlJc w:val="right"/>
+      <w:pPr>
+        <w:ind w:left="6480" w:hanging="180"/>
+      </w:pPr>
+    </w:lvl>
+  </w:abstractNum>
+  <w:abstractNum w:abstractNumId="9" w15:restartNumberingAfterBreak="0">
+    <w:nsid w:val="41E35D1D"/>
+    <w:multiLevelType w:val="hybridMultilevel"/>
+    <w:tmpl w:val="6BE462CC"/>
+    <w:lvl w:ilvl="0" w:tplc="0809000F">
+      <w:start w:val="4"/>
+      <w:numFmt w:val="decimal"/>
+      <w:lvlText w:val="%1."/>
+      <w:lvlJc w:val="left"/>
+      <w:pPr>
+        <w:ind w:left="720" w:hanging="360"/>
+      </w:pPr>
+      <w:rPr>
+        <w:rFonts w:hint="default"/>
+      </w:rPr>
+    </w:lvl>
+    <w:lvl w:ilvl="1" w:tplc="08090019" w:tentative="1">
+      <w:start w:val="1"/>
+      <w:numFmt w:val="lowerLetter"/>
+      <w:lvlText w:val="%2."/>
+      <w:lvlJc w:val="left"/>
+      <w:pPr>
+        <w:ind w:left="1440" w:hanging="360"/>
+      </w:pPr>
+    </w:lvl>
+    <w:lvl w:ilvl="2" w:tplc="0809001B" w:tentative="1">
+      <w:start w:val="1"/>
+      <w:numFmt w:val="lowerRoman"/>
+      <w:lvlText w:val="%3."/>
+      <w:lvlJc w:val="right"/>
+      <w:pPr>
+        <w:ind w:left="2160" w:hanging="180"/>
+      </w:pPr>
+    </w:lvl>
+    <w:lvl w:ilvl="3" w:tplc="0809000F" w:tentative="1">
+      <w:start w:val="1"/>
+      <w:numFmt w:val="decimal"/>
+      <w:lvlText w:val="%4."/>
+      <w:lvlJc w:val="left"/>
+      <w:pPr>
+        <w:ind w:left="2880" w:hanging="360"/>
+      </w:pPr>
+    </w:lvl>
+    <w:lvl w:ilvl="4" w:tplc="08090019" w:tentative="1">
+      <w:start w:val="1"/>
+      <w:numFmt w:val="lowerLetter"/>
+      <w:lvlText w:val="%5."/>
+      <w:lvlJc w:val="left"/>
+      <w:pPr>
+        <w:ind w:left="3600" w:hanging="360"/>
+      </w:pPr>
+    </w:lvl>
+    <w:lvl w:ilvl="5" w:tplc="0809001B" w:tentative="1">
+      <w:start w:val="1"/>
+      <w:numFmt w:val="lowerRoman"/>
+      <w:lvlText w:val="%6."/>
+      <w:lvlJc w:val="right"/>
+      <w:pPr>
+        <w:ind w:left="4320" w:hanging="180"/>
+      </w:pPr>
+    </w:lvl>
+    <w:lvl w:ilvl="6" w:tplc="0809000F" w:tentative="1">
+      <w:start w:val="1"/>
+      <w:numFmt w:val="decimal"/>
+      <w:lvlText w:val="%7."/>
+      <w:lvlJc w:val="left"/>
+      <w:pPr>
+        <w:ind w:left="5040" w:hanging="360"/>
+      </w:pPr>
+    </w:lvl>
+    <w:lvl w:ilvl="7" w:tplc="08090019" w:tentative="1">
+      <w:start w:val="1"/>
+      <w:numFmt w:val="lowerLetter"/>
+      <w:lvlText w:val="%8."/>
+      <w:lvlJc w:val="left"/>
+      <w:pPr>
+        <w:ind w:left="5760" w:hanging="360"/>
+      </w:pPr>
+    </w:lvl>
+    <w:lvl w:ilvl="8" w:tplc="0809001B" w:tentative="1">
+      <w:start w:val="1"/>
+      <w:numFmt w:val="lowerRoman"/>
+      <w:lvlText w:val="%9."/>
+      <w:lvlJc w:val="right"/>
+      <w:pPr>
+        <w:ind w:left="6480" w:hanging="180"/>
+      </w:pPr>
+    </w:lvl>
+  </w:abstractNum>
+  <w:abstractNum w:abstractNumId="10" w15:restartNumberingAfterBreak="0">
     <w:nsid w:val="486F10B1"/>
     <w:multiLevelType w:val="hybridMultilevel"/>
     <w:tmpl w:val="285E161E"/>
@@ -961,25 +1474,224 @@
       <w:rPr>
         <w:rFonts w:ascii="Wingdings" w:hAnsi="Wingdings" w:hint="default"/>
       </w:rPr>
+    </w:lvl>
+  </w:abstractNum>
+  <w:abstractNum w:abstractNumId="11" w15:restartNumberingAfterBreak="0">
+    <w:nsid w:val="48AA6363"/>
+    <w:multiLevelType w:val="hybridMultilevel"/>
+    <w:tmpl w:val="922E78E6"/>
+    <w:lvl w:ilvl="0" w:tplc="0809000F">
+      <w:start w:val="1"/>
+      <w:numFmt w:val="decimal"/>
+      <w:lvlText w:val="%1."/>
+      <w:lvlJc w:val="left"/>
+      <w:pPr>
+        <w:ind w:left="720" w:hanging="360"/>
+      </w:pPr>
+      <w:rPr>
+        <w:rFonts w:hint="default"/>
+      </w:rPr>
+    </w:lvl>
+    <w:lvl w:ilvl="1" w:tplc="08090019" w:tentative="1">
+      <w:start w:val="1"/>
+      <w:numFmt w:val="lowerLetter"/>
+      <w:lvlText w:val="%2."/>
+      <w:lvlJc w:val="left"/>
+      <w:pPr>
+        <w:ind w:left="1440" w:hanging="360"/>
+      </w:pPr>
+    </w:lvl>
+    <w:lvl w:ilvl="2" w:tplc="0809001B" w:tentative="1">
+      <w:start w:val="1"/>
+      <w:numFmt w:val="lowerRoman"/>
+      <w:lvlText w:val="%3."/>
+      <w:lvlJc w:val="right"/>
+      <w:pPr>
+        <w:ind w:left="2160" w:hanging="180"/>
+      </w:pPr>
+    </w:lvl>
+    <w:lvl w:ilvl="3" w:tplc="0809000F" w:tentative="1">
+      <w:start w:val="1"/>
+      <w:numFmt w:val="decimal"/>
+      <w:lvlText w:val="%4."/>
+      <w:lvlJc w:val="left"/>
+      <w:pPr>
+        <w:ind w:left="2880" w:hanging="360"/>
+      </w:pPr>
+    </w:lvl>
+    <w:lvl w:ilvl="4" w:tplc="08090019" w:tentative="1">
+      <w:start w:val="1"/>
+      <w:numFmt w:val="lowerLetter"/>
+      <w:lvlText w:val="%5."/>
+      <w:lvlJc w:val="left"/>
+      <w:pPr>
+        <w:ind w:left="3600" w:hanging="360"/>
+      </w:pPr>
+    </w:lvl>
+    <w:lvl w:ilvl="5" w:tplc="0809001B" w:tentative="1">
+      <w:start w:val="1"/>
+      <w:numFmt w:val="lowerRoman"/>
+      <w:lvlText w:val="%6."/>
+      <w:lvlJc w:val="right"/>
+      <w:pPr>
+        <w:ind w:left="4320" w:hanging="180"/>
+      </w:pPr>
+    </w:lvl>
+    <w:lvl w:ilvl="6" w:tplc="0809000F" w:tentative="1">
+      <w:start w:val="1"/>
+      <w:numFmt w:val="decimal"/>
+      <w:lvlText w:val="%7."/>
+      <w:lvlJc w:val="left"/>
+      <w:pPr>
+        <w:ind w:left="5040" w:hanging="360"/>
+      </w:pPr>
+    </w:lvl>
+    <w:lvl w:ilvl="7" w:tplc="08090019" w:tentative="1">
+      <w:start w:val="1"/>
+      <w:numFmt w:val="lowerLetter"/>
+      <w:lvlText w:val="%8."/>
+      <w:lvlJc w:val="left"/>
+      <w:pPr>
+        <w:ind w:left="5760" w:hanging="360"/>
+      </w:pPr>
+    </w:lvl>
+    <w:lvl w:ilvl="8" w:tplc="0809001B" w:tentative="1">
+      <w:start w:val="1"/>
+      <w:numFmt w:val="lowerRoman"/>
+      <w:lvlText w:val="%9."/>
+      <w:lvlJc w:val="right"/>
+      <w:pPr>
+        <w:ind w:left="6480" w:hanging="180"/>
+      </w:pPr>
+    </w:lvl>
+  </w:abstractNum>
+  <w:abstractNum w:abstractNumId="12" w15:restartNumberingAfterBreak="0">
+    <w:nsid w:val="78441229"/>
+    <w:multiLevelType w:val="hybridMultilevel"/>
+    <w:tmpl w:val="F7064810"/>
+    <w:lvl w:ilvl="0" w:tplc="0809000F">
+      <w:start w:val="4"/>
+      <w:numFmt w:val="decimal"/>
+      <w:lvlText w:val="%1."/>
+      <w:lvlJc w:val="left"/>
+      <w:pPr>
+        <w:ind w:left="720" w:hanging="360"/>
+      </w:pPr>
+      <w:rPr>
+        <w:rFonts w:hint="default"/>
+      </w:rPr>
+    </w:lvl>
+    <w:lvl w:ilvl="1" w:tplc="08090019" w:tentative="1">
+      <w:start w:val="1"/>
+      <w:numFmt w:val="lowerLetter"/>
+      <w:lvlText w:val="%2."/>
+      <w:lvlJc w:val="left"/>
+      <w:pPr>
+        <w:ind w:left="1440" w:hanging="360"/>
+      </w:pPr>
+    </w:lvl>
+    <w:lvl w:ilvl="2" w:tplc="0809001B" w:tentative="1">
+      <w:start w:val="1"/>
+      <w:numFmt w:val="lowerRoman"/>
+      <w:lvlText w:val="%3."/>
+      <w:lvlJc w:val="right"/>
+      <w:pPr>
+        <w:ind w:left="2160" w:hanging="180"/>
+      </w:pPr>
+    </w:lvl>
+    <w:lvl w:ilvl="3" w:tplc="0809000F" w:tentative="1">
+      <w:start w:val="1"/>
+      <w:numFmt w:val="decimal"/>
+      <w:lvlText w:val="%4."/>
+      <w:lvlJc w:val="left"/>
+      <w:pPr>
+        <w:ind w:left="2880" w:hanging="360"/>
+      </w:pPr>
+    </w:lvl>
+    <w:lvl w:ilvl="4" w:tplc="08090019" w:tentative="1">
+      <w:start w:val="1"/>
+      <w:numFmt w:val="lowerLetter"/>
+      <w:lvlText w:val="%5."/>
+      <w:lvlJc w:val="left"/>
+      <w:pPr>
+        <w:ind w:left="3600" w:hanging="360"/>
+      </w:pPr>
+    </w:lvl>
+    <w:lvl w:ilvl="5" w:tplc="0809001B" w:tentative="1">
+      <w:start w:val="1"/>
+      <w:numFmt w:val="lowerRoman"/>
+      <w:lvlText w:val="%6."/>
+      <w:lvlJc w:val="right"/>
+      <w:pPr>
+        <w:ind w:left="4320" w:hanging="180"/>
+      </w:pPr>
+    </w:lvl>
+    <w:lvl w:ilvl="6" w:tplc="0809000F" w:tentative="1">
+      <w:start w:val="1"/>
+      <w:numFmt w:val="decimal"/>
+      <w:lvlText w:val="%7."/>
+      <w:lvlJc w:val="left"/>
+      <w:pPr>
+        <w:ind w:left="5040" w:hanging="360"/>
+      </w:pPr>
+    </w:lvl>
+    <w:lvl w:ilvl="7" w:tplc="08090019" w:tentative="1">
+      <w:start w:val="1"/>
+      <w:numFmt w:val="lowerLetter"/>
+      <w:lvlText w:val="%8."/>
+      <w:lvlJc w:val="left"/>
+      <w:pPr>
+        <w:ind w:left="5760" w:hanging="360"/>
+      </w:pPr>
+    </w:lvl>
+    <w:lvl w:ilvl="8" w:tplc="0809001B" w:tentative="1">
+      <w:start w:val="1"/>
+      <w:numFmt w:val="lowerRoman"/>
+      <w:lvlText w:val="%9."/>
+      <w:lvlJc w:val="right"/>
+      <w:pPr>
+        <w:ind w:left="6480" w:hanging="180"/>
+      </w:pPr>
     </w:lvl>
   </w:abstractNum>
   <w:num w:numId="1" w16cid:durableId="1030881630">
     <w:abstractNumId w:val="0"/>
   </w:num>
   <w:num w:numId="2" w16cid:durableId="1255816940">
+    <w:abstractNumId w:val="2"/>
+  </w:num>
+  <w:num w:numId="3" w16cid:durableId="1540121834">
+    <w:abstractNumId w:val="4"/>
+  </w:num>
+  <w:num w:numId="4" w16cid:durableId="754788382">
+    <w:abstractNumId w:val="10"/>
+  </w:num>
+  <w:num w:numId="5" w16cid:durableId="993801300">
+    <w:abstractNumId w:val="6"/>
+  </w:num>
+  <w:num w:numId="6" w16cid:durableId="1164051973">
+    <w:abstractNumId w:val="3"/>
+  </w:num>
+  <w:num w:numId="7" w16cid:durableId="1754933038">
+    <w:abstractNumId w:val="11"/>
+  </w:num>
+  <w:num w:numId="8" w16cid:durableId="1952200148">
+    <w:abstractNumId w:val="8"/>
+  </w:num>
+  <w:num w:numId="9" w16cid:durableId="145822326">
+    <w:abstractNumId w:val="7"/>
+  </w:num>
+  <w:num w:numId="10" w16cid:durableId="709375415">
     <w:abstractNumId w:val="1"/>
   </w:num>
-  <w:num w:numId="3" w16cid:durableId="1540121834">
-    <w:abstractNumId w:val="3"/>
+  <w:num w:numId="11" w16cid:durableId="761611983">
+    <w:abstractNumId w:val="9"/>
   </w:num>
-  <w:num w:numId="4" w16cid:durableId="754788382">
+  <w:num w:numId="12" w16cid:durableId="660082284">
+    <w:abstractNumId w:val="12"/>
+  </w:num>
+  <w:num w:numId="13" w16cid:durableId="895512333">
     <w:abstractNumId w:val="5"/>
-  </w:num>
-  <w:num w:numId="5" w16cid:durableId="993801300">
-    <w:abstractNumId w:val="4"/>
-  </w:num>
-  <w:num w:numId="6" w16cid:durableId="1164051973">
-    <w:abstractNumId w:val="2"/>
   </w:num>
 </w:numbering>
 </file>

</xml_diff>